<commit_message>
fix bao cao chuong 4, giao dien index va admin-index
</commit_message>
<xml_diff>
--- a/do_an_web_chuong1.docx
+++ b/do_an_web_chuong1.docx
@@ -351,7 +351,6 @@
         <w:spacing w:line="360" w:lineRule="auto"/>
       </w:pPr>
       <w:r>
-        <w:lastRenderedPageBreak/>
         <w:t>Ứng dụng ASP.NET Core có thể chạy trên .NET Core hoặc trên phiên bản đầy đủ của .NET Framework. Nó được thiết kế để cung cấp và tối ưu development framework cho những dụng cái mà được triển khai trên đám mây (clound) hoặc chạy on-promise.</w:t>
       </w:r>
     </w:p>
@@ -631,7 +630,6 @@
         <w:pStyle w:val="h2v2"/>
       </w:pPr>
       <w:r>
-        <w:lastRenderedPageBreak/>
         <w:t>Phạm vi đề tài</w:t>
       </w:r>
     </w:p>
@@ -834,7 +832,6 @@
         <w:pStyle w:val="CHUONG"/>
       </w:pPr>
       <w:r>
-        <w:lastRenderedPageBreak/>
         <w:t>CHƯƠNG 2: CƠ SỞ LÝ THUYẾT</w:t>
       </w:r>
     </w:p>
@@ -1170,7 +1167,6 @@
           <w:szCs w:val="33"/>
           <w:bdr w:val="none" w:sz="0" w:space="0" w:color="auto" w:frame="1"/>
         </w:rPr>
-        <w:lastRenderedPageBreak/>
         <w:t> </w:t>
       </w:r>
       <w:r>
@@ -1401,7 +1397,6 @@
         <w:rPr>
           <w:rStyle w:val="fontstyle01"/>
         </w:rPr>
-        <w:lastRenderedPageBreak/>
         <w:t>Kiến trúc mô-đun</w:t>
       </w:r>
       <w:r>
@@ -1578,14 +1573,7 @@
         <w:rPr>
           <w:shd w:val="clear" w:color="auto" w:fill="FFFFFF"/>
         </w:rPr>
-        <w:t xml:space="preserve">Khi một website ASP.NET MVC trở nên quá lớn quá và phức tạp,số Controller chắc chắn sẽ tăng lên, với nhiều controller như vậy bạn sẽ thấy chúng có thể thuộc về một nhóm như phần Administrator, phần sản phẩm, phần nhóm sản phẩm… Areas </w:t>
-      </w:r>
-      <w:r>
-        <w:rPr>
-          <w:shd w:val="clear" w:color="auto" w:fill="FFFFFF"/>
-        </w:rPr>
-        <w:lastRenderedPageBreak/>
-        <w:t>cho phép bạn chia các Controllers,models và views tới các vị trí khác nhau trong solution với cùng một thư mục độc lập.</w:t>
+        <w:t>Khi một website ASP.NET MVC trở nên quá lớn quá và phức tạp,số Controller chắc chắn sẽ tăng lên, với nhiều controller như vậy bạn sẽ thấy chúng có thể thuộc về một nhóm như phần Administrator, phần sản phẩm, phần nhóm sản phẩm… Areas cho phép bạn chia các Controllers,models và views tới các vị trí khác nhau trong solution với cùng một thư mục độc lập.</w:t>
       </w:r>
     </w:p>
     <w:p>
@@ -1836,7 +1824,6 @@
           <w:b w:val="0"/>
           <w:bCs w:val="0"/>
         </w:rPr>
-        <w:lastRenderedPageBreak/>
         <w:t>Mô hình MVC</w:t>
       </w:r>
       <w:r>
@@ -2097,7 +2084,6 @@
         <w:pStyle w:val="p"/>
       </w:pPr>
       <w:r>
-        <w:lastRenderedPageBreak/>
         <w:t>Hiện nay, Entity framwork là 1 framework mạnh để phát triển ứng dụng Web với sự hỗ trợ đông đảo của cộng đồng.</w:t>
       </w:r>
     </w:p>
@@ -2141,7 +2127,6 @@
         <w:pStyle w:val="CHUONG"/>
       </w:pPr>
       <w:r>
-        <w:lastRenderedPageBreak/>
         <w:t>CHƯƠNG 3: PHÂN TÍCH WEBSITE BÁN HẢI SẢN</w:t>
       </w:r>
     </w:p>
@@ -2645,7 +2630,6 @@
         <w:rPr>
           <w:rStyle w:val="fontstyle01"/>
         </w:rPr>
-        <w:lastRenderedPageBreak/>
         <w:t>Tìm kiếm, lựa chọn sản phẩm từ cửa hàng cung cấp. Để tiến hành mua hàng,</w:t>
       </w:r>
       <w:r>
@@ -2844,7 +2828,6 @@
         <w:rPr>
           <w:rStyle w:val="fontstyle01"/>
         </w:rPr>
-        <w:lastRenderedPageBreak/>
         <w:t>Mô hình tùy chỉnh website của chủ cửa hàng</w:t>
       </w:r>
     </w:p>
@@ -2954,7 +2937,6 @@
         <w:rPr>
           <w:rStyle w:val="fontstyle01"/>
         </w:rPr>
-        <w:lastRenderedPageBreak/>
         <w:t>Phân tích cơ sở dữ liệu</w:t>
       </w:r>
     </w:p>
@@ -3015,8 +2997,6 @@
           </wp:inline>
         </w:drawing>
       </w:r>
-      <w:bookmarkStart w:id="0" w:name="_GoBack"/>
-      <w:bookmarkEnd w:id="0"/>
     </w:p>
     <w:p>
       <w:pPr>
@@ -3329,7 +3309,6 @@
         <w:ind w:left="426" w:firstLine="425"/>
       </w:pPr>
       <w:r>
-        <w:lastRenderedPageBreak/>
         <w:t>Role</w:t>
       </w:r>
       <w:r>
@@ -4700,7 +4679,6 @@
               <w:ind w:firstLine="0"/>
             </w:pPr>
             <w:r>
-              <w:lastRenderedPageBreak/>
               <w:t>cardNumber</w:t>
             </w:r>
           </w:p>
@@ -6007,7 +5985,6 @@
         <w:pStyle w:val="h3"/>
       </w:pPr>
       <w:r>
-        <w:lastRenderedPageBreak/>
         <w:t>Cơ sở dữ liệu</w:t>
       </w:r>
     </w:p>
@@ -6122,7 +6099,6 @@
         </w:rPr>
       </w:pPr>
       <w:r>
-        <w:lastRenderedPageBreak/>
         <w:t>CHƯƠNG 4:</w:t>
       </w:r>
       <w:r>
@@ -6769,6 +6745,7 @@
       <w:pPr>
         <w:pStyle w:val="p"/>
         <w:keepNext/>
+        <w:ind w:left="-142"/>
       </w:pPr>
       <w:r>
         <w:rPr>
@@ -6776,10 +6753,10 @@
         </w:rPr>
         <w:lastRenderedPageBreak/>
         <w:drawing>
-          <wp:inline distT="0" distB="0" distL="0" distR="0" wp14:anchorId="25605624" wp14:editId="7BD5720D">
-            <wp:extent cx="5581650" cy="3411220"/>
-            <wp:effectExtent l="0" t="0" r="0" b="0"/>
-            <wp:docPr id="10" name="Picture 10"/>
+          <wp:inline distT="0" distB="0" distL="0" distR="0" wp14:anchorId="6D00D910" wp14:editId="1B1C660C">
+            <wp:extent cx="5581650" cy="2588895"/>
+            <wp:effectExtent l="0" t="0" r="0" b="1905"/>
+            <wp:docPr id="14" name="Picture 14"/>
             <wp:cNvGraphicFramePr>
               <a:graphicFrameLocks xmlns:a="http://schemas.openxmlformats.org/drawingml/2006/main" noChangeAspect="1"/>
             </wp:cNvGraphicFramePr>
@@ -6787,36 +6764,23 @@
               <a:graphicData uri="http://schemas.openxmlformats.org/drawingml/2006/picture">
                 <pic:pic xmlns:pic="http://schemas.openxmlformats.org/drawingml/2006/picture">
                   <pic:nvPicPr>
-                    <pic:cNvPr id="0" name="Picture 6"/>
-                    <pic:cNvPicPr>
-                      <a:picLocks noChangeAspect="1" noChangeArrowheads="1"/>
-                    </pic:cNvPicPr>
+                    <pic:cNvPr id="1" name=""/>
+                    <pic:cNvPicPr/>
                   </pic:nvPicPr>
                   <pic:blipFill>
-                    <a:blip r:embed="rId19" cstate="print">
-                      <a:extLst>
-                        <a:ext uri="{28A0092B-C50C-407E-A947-70E740481C1C}">
-                          <a14:useLocalDpi xmlns:a14="http://schemas.microsoft.com/office/drawing/2010/main" val="0"/>
-                        </a:ext>
-                      </a:extLst>
-                    </a:blip>
-                    <a:srcRect/>
+                    <a:blip r:embed="rId19"/>
                     <a:stretch>
                       <a:fillRect/>
                     </a:stretch>
                   </pic:blipFill>
-                  <pic:spPr bwMode="auto">
+                  <pic:spPr>
                     <a:xfrm>
                       <a:off x="0" y="0"/>
-                      <a:ext cx="5581650" cy="3411220"/>
+                      <a:ext cx="5581650" cy="2588895"/>
                     </a:xfrm>
                     <a:prstGeom prst="rect">
                       <a:avLst/>
                     </a:prstGeom>
-                    <a:noFill/>
-                    <a:ln>
-                      <a:noFill/>
-                    </a:ln>
                   </pic:spPr>
                 </pic:pic>
               </a:graphicData>
@@ -6824,6 +6788,8 @@
           </wp:inline>
         </w:drawing>
       </w:r>
+      <w:bookmarkStart w:id="0" w:name="_GoBack"/>
+      <w:bookmarkEnd w:id="0"/>
     </w:p>
     <w:p>
       <w:pPr>
@@ -7054,7 +7020,6 @@
         <w:ind w:left="720"/>
       </w:pPr>
       <w:r>
-        <w:lastRenderedPageBreak/>
         <w:t>Các trang khách hàng có thì administration đều có</w:t>
       </w:r>
     </w:p>
@@ -7078,6 +7043,7 @@
         </w:rPr>
       </w:pPr>
       <w:r>
+        <w:lastRenderedPageBreak/>
         <w:t>Header</w:t>
       </w:r>
     </w:p>
@@ -7487,10 +7453,10 @@
           <w:noProof/>
         </w:rPr>
         <w:drawing>
-          <wp:inline distT="0" distB="0" distL="0" distR="0" wp14:anchorId="1960DE37" wp14:editId="3439A04C">
-            <wp:extent cx="5574030" cy="3824605"/>
-            <wp:effectExtent l="0" t="0" r="7620" b="4445"/>
-            <wp:docPr id="28" name="Picture 28"/>
+          <wp:inline distT="0" distB="0" distL="0" distR="0">
+            <wp:extent cx="5574030" cy="3196590"/>
+            <wp:effectExtent l="0" t="0" r="7620" b="3810"/>
+            <wp:docPr id="5" name="Picture 5"/>
             <wp:cNvGraphicFramePr>
               <a:graphicFrameLocks xmlns:a="http://schemas.openxmlformats.org/drawingml/2006/main" noChangeAspect="1"/>
             </wp:cNvGraphicFramePr>
@@ -7498,7 +7464,7 @@
               <a:graphicData uri="http://schemas.openxmlformats.org/drawingml/2006/picture">
                 <pic:pic xmlns:pic="http://schemas.openxmlformats.org/drawingml/2006/picture">
                   <pic:nvPicPr>
-                    <pic:cNvPr id="0" name="Picture 18"/>
+                    <pic:cNvPr id="0" name="Picture 2"/>
                     <pic:cNvPicPr>
                       <a:picLocks noChangeAspect="1" noChangeArrowheads="1"/>
                     </pic:cNvPicPr>
@@ -7519,7 +7485,7 @@
                   <pic:spPr bwMode="auto">
                     <a:xfrm>
                       <a:off x="0" y="0"/>
-                      <a:ext cx="5574030" cy="3824605"/>
+                      <a:ext cx="5574030" cy="3196590"/>
                     </a:xfrm>
                     <a:prstGeom prst="rect">
                       <a:avLst/>
@@ -7591,10 +7557,10 @@
           <w:noProof/>
         </w:rPr>
         <w:drawing>
-          <wp:inline distT="0" distB="0" distL="0" distR="0" wp14:anchorId="7877B54E" wp14:editId="23735884">
-            <wp:extent cx="5581650" cy="3019425"/>
-            <wp:effectExtent l="0" t="0" r="0" b="9525"/>
-            <wp:docPr id="29" name="Picture 29"/>
+          <wp:inline distT="0" distB="0" distL="0" distR="0" wp14:anchorId="4EE7E9D4" wp14:editId="14788345">
+            <wp:extent cx="5581650" cy="3062605"/>
+            <wp:effectExtent l="0" t="0" r="0" b="4445"/>
+            <wp:docPr id="8" name="Picture 8"/>
             <wp:cNvGraphicFramePr>
               <a:graphicFrameLocks xmlns:a="http://schemas.openxmlformats.org/drawingml/2006/main" noChangeAspect="1"/>
             </wp:cNvGraphicFramePr>
@@ -7614,7 +7580,7 @@
                   <pic:spPr>
                     <a:xfrm>
                       <a:off x="0" y="0"/>
-                      <a:ext cx="5581650" cy="3019425"/>
+                      <a:ext cx="5581650" cy="3062605"/>
                     </a:xfrm>
                     <a:prstGeom prst="rect">
                       <a:avLst/>
@@ -12260,7 +12226,7 @@
 </file>
 
 <file path=customXml/itemProps1.xml><?xml version="1.0" encoding="utf-8"?>
-<ds:datastoreItem xmlns:ds="http://schemas.openxmlformats.org/officeDocument/2006/customXml" ds:itemID="{C4406EE2-BF28-459F-97AF-BC3CAD3E93C6}">
+<ds:datastoreItem xmlns:ds="http://schemas.openxmlformats.org/officeDocument/2006/customXml" ds:itemID="{A56C85DC-834A-4A92-982E-1F3AFA160116}">
   <ds:schemaRefs>
     <ds:schemaRef ds:uri="http://schemas.openxmlformats.org/officeDocument/2006/bibliography"/>
   </ds:schemaRefs>

</xml_diff>